<commit_message>
Add insurance policy event emitter
</commit_message>
<xml_diff>
--- a/kafka.docx
+++ b/kafka.docx
@@ -421,6 +421,8 @@
         </w:drawing>
       </w:r>
     </w:p>
+    <w:p/>
+    <w:p/>
     <w:sectPr>
       <w:pgSz w:w="12240" w:h="15840"/>
       <w:pgMar w:top="1440" w:right="1440" w:bottom="1440" w:left="1440" w:header="708" w:footer="708" w:gutter="0"/>
@@ -1034,7 +1036,6 @@
   <w:style w:type="character" w:default="1" w:styleId="DefaultParagraphFont">
     <w:name w:val="Default Paragraph Font"/>
     <w:uiPriority w:val="1"/>
-    <w:semiHidden/>
     <w:unhideWhenUsed/>
   </w:style>
   <w:style w:type="table" w:default="1" w:styleId="TableNormal">
@@ -1346,6 +1347,36 @@
       <w:smallCaps/>
       <w:color w:val="0F4761" w:themeColor="accent1" w:themeShade="BF"/>
       <w:spacing w:val="5"/>
+    </w:rPr>
+  </w:style>
+  <w:style w:type="paragraph" w:styleId="HTMLPreformatted">
+    <w:name w:val="HTML Preformatted"/>
+    <w:basedOn w:val="Normal"/>
+    <w:link w:val="HTMLPreformattedChar"/>
+    <w:uiPriority w:val="99"/>
+    <w:semiHidden/>
+    <w:unhideWhenUsed/>
+    <w:rsid w:val="000F55A7"/>
+    <w:pPr>
+      <w:spacing w:after="0" w:line="240" w:lineRule="auto"/>
+    </w:pPr>
+    <w:rPr>
+      <w:rFonts w:ascii="Consolas" w:hAnsi="Consolas"/>
+      <w:sz w:val="20"/>
+      <w:szCs w:val="20"/>
+    </w:rPr>
+  </w:style>
+  <w:style w:type="character" w:customStyle="1" w:styleId="HTMLPreformattedChar">
+    <w:name w:val="HTML Preformatted Char"/>
+    <w:basedOn w:val="DefaultParagraphFont"/>
+    <w:link w:val="HTMLPreformatted"/>
+    <w:uiPriority w:val="99"/>
+    <w:semiHidden/>
+    <w:rsid w:val="000F55A7"/>
+    <w:rPr>
+      <w:rFonts w:ascii="Consolas" w:hAnsi="Consolas"/>
+      <w:sz w:val="20"/>
+      <w:szCs w:val="20"/>
     </w:rPr>
   </w:style>
 </w:styles>

</xml_diff>

<commit_message>
Add kafka event processor and refactor
</commit_message>
<xml_diff>
--- a/kafka.docx
+++ b/kafka.docx
@@ -46,13 +46,8 @@
     </w:p>
     <w:p>
       <w:r>
-        <w:t xml:space="preserve">Distributed streaming </w:t>
-      </w:r>
-      <w:proofErr w:type="gramStart"/>
-      <w:r>
-        <w:t>platform</w:t>
-      </w:r>
-      <w:proofErr w:type="gramEnd"/>
+        <w:t>Distributed streaming platform</w:t>
+      </w:r>
     </w:p>
     <w:p>
       <w:r>
@@ -71,13 +66,8 @@
     </w:p>
     <w:p>
       <w:r>
-        <w:t xml:space="preserve">Kafka runs a </w:t>
-      </w:r>
-      <w:proofErr w:type="gramStart"/>
-      <w:r>
-        <w:t>cluster</w:t>
-      </w:r>
-      <w:proofErr w:type="gramEnd"/>
+        <w:t>Kafka runs a cluster</w:t>
+      </w:r>
     </w:p>
     <w:p>
       <w:r>
@@ -224,24 +214,11 @@
         <w:t xml:space="preserve"> (ordered sequences of events)</w:t>
       </w:r>
       <w:r>
-        <w:t xml:space="preserve">, </w:t>
-      </w:r>
-      <w:proofErr w:type="spellStart"/>
-      <w:r>
-        <w:t>kafka</w:t>
-      </w:r>
-      <w:proofErr w:type="spellEnd"/>
-      <w:r>
-        <w:t xml:space="preserve"> helps manage logs</w:t>
-      </w:r>
-      <w:r>
-        <w:t xml:space="preserve">. Can group, aggregate, filter events in the </w:t>
-      </w:r>
-      <w:proofErr w:type="gramStart"/>
-      <w:r>
-        <w:t>topic</w:t>
-      </w:r>
-      <w:proofErr w:type="gramEnd"/>
+        <w:t>, kafka helps manage logs</w:t>
+      </w:r>
+      <w:r>
+        <w:t>. Can group, aggregate, filter events in the topic</w:t>
+      </w:r>
     </w:p>
     <w:p>
       <w:r>
@@ -309,15 +286,8 @@
         <w:t>is the broker (or node)</w:t>
       </w:r>
       <w:r>
-        <w:t xml:space="preserve"> – can connect to any cluster in </w:t>
-      </w:r>
-      <w:proofErr w:type="spellStart"/>
-      <w:proofErr w:type="gramStart"/>
-      <w:r>
-        <w:t>kafka</w:t>
-      </w:r>
-      <w:proofErr w:type="spellEnd"/>
-      <w:proofErr w:type="gramEnd"/>
+        <w:t xml:space="preserve"> – can connect to any cluster in kafka</w:t>
+      </w:r>
     </w:p>
     <w:p>
       <w:r>
@@ -363,21 +333,8 @@
     </w:p>
     <w:p>
       <w:r>
-        <w:t xml:space="preserve">Create </w:t>
-      </w:r>
-      <w:proofErr w:type="spellStart"/>
-      <w:r>
-        <w:t>kafka</w:t>
-      </w:r>
-      <w:proofErr w:type="spellEnd"/>
-      <w:r>
-        <w:t xml:space="preserve"> </w:t>
-      </w:r>
-      <w:proofErr w:type="gramStart"/>
-      <w:r>
-        <w:t>cluster</w:t>
-      </w:r>
-      <w:proofErr w:type="gramEnd"/>
+        <w:t>Create kafka cluster</w:t>
+      </w:r>
     </w:p>
     <w:p>
       <w:r>
@@ -422,6 +379,68 @@
       </w:r>
     </w:p>
     <w:p/>
+    <w:p>
+      <w:pPr>
+        <w:shd w:val="clear" w:color="auto" w:fill="1E1F22"/>
+        <w:tabs>
+          <w:tab w:val="left" w:pos="916"/>
+          <w:tab w:val="left" w:pos="1832"/>
+          <w:tab w:val="left" w:pos="2748"/>
+          <w:tab w:val="left" w:pos="3664"/>
+          <w:tab w:val="left" w:pos="4580"/>
+          <w:tab w:val="left" w:pos="5496"/>
+          <w:tab w:val="left" w:pos="6412"/>
+          <w:tab w:val="left" w:pos="7328"/>
+          <w:tab w:val="left" w:pos="8244"/>
+          <w:tab w:val="left" w:pos="9160"/>
+          <w:tab w:val="left" w:pos="10076"/>
+          <w:tab w:val="left" w:pos="10992"/>
+          <w:tab w:val="left" w:pos="11908"/>
+          <w:tab w:val="left" w:pos="12824"/>
+          <w:tab w:val="left" w:pos="13740"/>
+          <w:tab w:val="left" w:pos="14656"/>
+        </w:tabs>
+        <w:spacing w:after="0" w:line="240" w:lineRule="auto"/>
+        <w:rPr>
+          <w:rFonts w:ascii="Courier New" w:eastAsia="Times New Roman" w:hAnsi="Courier New" w:cs="Courier New"/>
+          <w:color w:val="BCBEC4"/>
+          <w:kern w:val="0"/>
+          <w:sz w:val="20"/>
+          <w:szCs w:val="20"/>
+          <w:lang w:eastAsia="en-CA"/>
+          <w14:ligatures w14:val="none"/>
+        </w:rPr>
+      </w:pPr>
+      <w:r>
+        <w:rPr>
+          <w:rFonts w:ascii="Courier New" w:eastAsia="Times New Roman" w:hAnsi="Courier New" w:cs="Courier New"/>
+          <w:i/>
+          <w:iCs/>
+          <w:color w:val="5F826B"/>
+          <w:kern w:val="0"/>
+          <w:sz w:val="20"/>
+          <w:szCs w:val="20"/>
+          <w:lang w:eastAsia="en-CA"/>
+          <w14:ligatures w14:val="none"/>
+        </w:rPr>
+        <w:t>#      KAFKA_LOG_RETENTION_MS: 10000</w:t>
+      </w:r>
+      <w:r>
+        <w:rPr>
+          <w:rFonts w:ascii="Courier New" w:eastAsia="Times New Roman" w:hAnsi="Courier New" w:cs="Courier New"/>
+          <w:i/>
+          <w:iCs/>
+          <w:color w:val="5F826B"/>
+          <w:kern w:val="0"/>
+          <w:sz w:val="20"/>
+          <w:szCs w:val="20"/>
+          <w:lang w:eastAsia="en-CA"/>
+          <w14:ligatures w14:val="none"/>
+        </w:rPr>
+        <w:br/>
+        <w:t>#      KAFKA_LOG_RETENTION_CHECK_INTERVAL_MS: 5000</w:t>
+      </w:r>
+    </w:p>
     <w:p/>
     <w:sectPr>
       <w:pgSz w:w="12240" w:h="15840"/>
@@ -1036,6 +1055,7 @@
   <w:style w:type="character" w:default="1" w:styleId="DefaultParagraphFont">
     <w:name w:val="Default Paragraph Font"/>
     <w:uiPriority w:val="1"/>
+    <w:semiHidden/>
     <w:unhideWhenUsed/>
   </w:style>
   <w:style w:type="table" w:default="1" w:styleId="TableNormal">

</xml_diff>